<commit_message>
Evolution of computing machines
</commit_message>
<xml_diff>
--- a/Microprocessor systems/конспект по микропроцессорным системам.docx
+++ b/Microprocessor systems/конспект по микропроцессорным системам.docx
@@ -25,7 +25,7 @@
     </w:p>
     <w:p>
       <w:pPr>
-        <w:pStyle w:val="ListParagraph"/>
+        <w:pStyle w:val="a3"/>
         <w:numPr>
           <w:ilvl w:val="0"/>
           <w:numId w:val="1"/>
@@ -50,7 +50,7 @@
     </w:p>
     <w:p>
       <w:pPr>
-        <w:pStyle w:val="ListParagraph"/>
+        <w:pStyle w:val="a3"/>
         <w:numPr>
           <w:ilvl w:val="0"/>
           <w:numId w:val="1"/>
@@ -92,7 +92,7 @@
     </w:p>
     <w:p>
       <w:pPr>
-        <w:pStyle w:val="ListParagraph"/>
+        <w:pStyle w:val="a3"/>
         <w:numPr>
           <w:ilvl w:val="0"/>
           <w:numId w:val="1"/>
@@ -135,7 +135,7 @@
     </w:p>
     <w:p>
       <w:pPr>
-        <w:pStyle w:val="Title"/>
+        <w:pStyle w:val="a4"/>
         <w:jc w:val="center"/>
         <w:rPr>
           <w:rFonts w:ascii="Philosopher" w:hAnsi="Philosopher"/>
@@ -169,7 +169,7 @@
     </w:p>
     <w:p>
       <w:pPr>
-        <w:pStyle w:val="ListParagraph"/>
+        <w:pStyle w:val="a3"/>
         <w:numPr>
           <w:ilvl w:val="0"/>
           <w:numId w:val="2"/>
@@ -210,7 +210,7 @@
     </w:p>
     <w:p>
       <w:pPr>
-        <w:pStyle w:val="ListParagraph"/>
+        <w:pStyle w:val="a3"/>
         <w:numPr>
           <w:ilvl w:val="0"/>
           <w:numId w:val="2"/>
@@ -284,7 +284,7 @@
     </w:p>
     <w:p>
       <w:pPr>
-        <w:pStyle w:val="ListParagraph"/>
+        <w:pStyle w:val="a3"/>
         <w:numPr>
           <w:ilvl w:val="0"/>
           <w:numId w:val="3"/>
@@ -325,7 +325,7 @@
     </w:p>
     <w:p>
       <w:pPr>
-        <w:pStyle w:val="ListParagraph"/>
+        <w:pStyle w:val="a3"/>
         <w:numPr>
           <w:ilvl w:val="0"/>
           <w:numId w:val="3"/>
@@ -383,7 +383,7 @@
     </w:p>
     <w:p>
       <w:pPr>
-        <w:pStyle w:val="ListParagraph"/>
+        <w:pStyle w:val="a3"/>
         <w:numPr>
           <w:ilvl w:val="0"/>
           <w:numId w:val="3"/>
@@ -449,7 +449,7 @@
     </w:p>
     <w:p>
       <w:pPr>
-        <w:pStyle w:val="ListParagraph"/>
+        <w:pStyle w:val="a3"/>
         <w:numPr>
           <w:ilvl w:val="0"/>
           <w:numId w:val="3"/>
@@ -481,7 +481,7 @@
     </w:p>
     <w:p>
       <w:pPr>
-        <w:pStyle w:val="ListParagraph"/>
+        <w:pStyle w:val="a3"/>
         <w:numPr>
           <w:ilvl w:val="0"/>
           <w:numId w:val="3"/>
@@ -556,7 +556,7 @@
     </w:p>
     <w:p>
       <w:pPr>
-        <w:pStyle w:val="ListParagraph"/>
+        <w:pStyle w:val="a3"/>
         <w:jc w:val="center"/>
         <w:rPr>
           <w:rFonts w:ascii="Philosopher" w:hAnsi="Philosopher"/>
@@ -581,7 +581,7 @@
     </w:p>
     <w:p>
       <w:pPr>
-        <w:pStyle w:val="ListParagraph"/>
+        <w:pStyle w:val="a3"/>
         <w:numPr>
           <w:ilvl w:val="0"/>
           <w:numId w:val="3"/>
@@ -631,7 +631,7 @@
     </w:p>
     <w:p>
       <w:pPr>
-        <w:pStyle w:val="ListParagraph"/>
+        <w:pStyle w:val="a3"/>
         <w:numPr>
           <w:ilvl w:val="0"/>
           <w:numId w:val="3"/>
@@ -683,7 +683,7 @@
     </w:p>
     <w:p>
       <w:pPr>
-        <w:pStyle w:val="ListParagraph"/>
+        <w:pStyle w:val="a3"/>
         <w:numPr>
           <w:ilvl w:val="0"/>
           <w:numId w:val="3"/>
@@ -779,7 +779,7 @@
     </w:p>
     <w:p>
       <w:pPr>
-        <w:pStyle w:val="ListParagraph"/>
+        <w:pStyle w:val="a3"/>
         <w:numPr>
           <w:ilvl w:val="0"/>
           <w:numId w:val="3"/>
@@ -861,12 +861,11 @@
         <w:ind w:left="360"/>
         <w:jc w:val="center"/>
         <w:rPr>
-          <w:rFonts w:ascii="Philosopher" w:hAnsi="Philosopher"/>
           <w:b/>
           <w:bCs/>
           <w:sz w:val="28"/>
           <w:szCs w:val="28"/>
-          <w:lang w:val="ru-RU"/>
+          <w:lang w:val="pl-PL"/>
         </w:rPr>
       </w:pPr>
       <w:r>
@@ -883,7 +882,7 @@
     </w:p>
     <w:p>
       <w:pPr>
-        <w:pStyle w:val="ListParagraph"/>
+        <w:pStyle w:val="a3"/>
         <w:numPr>
           <w:ilvl w:val="0"/>
           <w:numId w:val="4"/>
@@ -967,7 +966,7 @@
     </w:p>
     <w:p>
       <w:pPr>
-        <w:pStyle w:val="ListParagraph"/>
+        <w:pStyle w:val="a3"/>
         <w:numPr>
           <w:ilvl w:val="0"/>
           <w:numId w:val="4"/>
@@ -1305,7 +1304,7 @@
     </w:p>
     <w:p>
       <w:pPr>
-        <w:pStyle w:val="ListParagraph"/>
+        <w:pStyle w:val="a3"/>
         <w:numPr>
           <w:ilvl w:val="0"/>
           <w:numId w:val="6"/>
@@ -1329,7 +1328,7 @@
     </w:p>
     <w:p>
       <w:pPr>
-        <w:pStyle w:val="ListParagraph"/>
+        <w:pStyle w:val="a3"/>
         <w:numPr>
           <w:ilvl w:val="0"/>
           <w:numId w:val="6"/>
@@ -1353,7 +1352,7 @@
     </w:p>
     <w:p>
       <w:pPr>
-        <w:pStyle w:val="ListParagraph"/>
+        <w:pStyle w:val="a3"/>
         <w:numPr>
           <w:ilvl w:val="0"/>
           <w:numId w:val="6"/>
@@ -1377,7 +1376,7 @@
     </w:p>
     <w:p>
       <w:pPr>
-        <w:pStyle w:val="ListParagraph"/>
+        <w:pStyle w:val="a3"/>
         <w:numPr>
           <w:ilvl w:val="0"/>
           <w:numId w:val="6"/>
@@ -1444,7 +1443,7 @@
     </w:p>
     <w:p>
       <w:pPr>
-        <w:pStyle w:val="ListParagraph"/>
+        <w:pStyle w:val="a3"/>
         <w:numPr>
           <w:ilvl w:val="0"/>
           <w:numId w:val="7"/>
@@ -2059,9 +2058,20 @@
           <w:bCs/>
           <w:sz w:val="24"/>
           <w:szCs w:val="24"/>
+          <w:lang w:val="ru-RU"/>
+        </w:rPr>
+      </w:pPr>
+      <w:r>
+        <w:rPr>
+          <w:rFonts w:ascii="Philosopher" w:hAnsi="Philosopher"/>
+          <w:b/>
+          <w:bCs/>
+          <w:sz w:val="24"/>
+          <w:szCs w:val="24"/>
           <w:lang w:val="pl-PL"/>
         </w:rPr>
-      </w:pPr>
+        <w:t>Motorola</w:t>
+      </w:r>
       <w:r>
         <w:rPr>
           <w:rFonts w:ascii="Philosopher" w:hAnsi="Philosopher"/>
@@ -2069,11 +2079,155 @@
           <w:bCs/>
           <w:sz w:val="24"/>
           <w:szCs w:val="24"/>
+          <w:lang w:val="ru-RU"/>
+        </w:rPr>
+        <w:t xml:space="preserve"> </w:t>
+      </w:r>
+      <w:r>
+        <w:rPr>
+          <w:rFonts w:ascii="Philosopher" w:hAnsi="Philosopher"/>
+          <w:b/>
+          <w:bCs/>
+          <w:sz w:val="24"/>
+          <w:szCs w:val="24"/>
+          <w:lang w:val="ru-RU"/>
+        </w:rPr>
+        <w:t xml:space="preserve">и </w:t>
+      </w:r>
+      <w:r>
+        <w:rPr>
+          <w:rFonts w:ascii="Philosopher" w:hAnsi="Philosopher"/>
+          <w:b/>
+          <w:bCs/>
+          <w:sz w:val="24"/>
+          <w:szCs w:val="24"/>
           <w:lang w:val="pl-PL"/>
         </w:rPr>
-        <w:t xml:space="preserve">Motorola </w:t>
-      </w:r>
-      <w:r>
+        <w:t>Zilog</w:t>
+      </w:r>
+    </w:p>
+    <w:p>
+      <w:pPr>
+        <w:ind w:firstLine="720"/>
+        <w:rPr>
+          <w:rFonts w:ascii="Philosopher" w:hAnsi="Philosopher"/>
+          <w:sz w:val="24"/>
+          <w:szCs w:val="24"/>
+          <w:lang w:val="ru-RU"/>
+        </w:rPr>
+      </w:pPr>
+      <w:r>
+        <w:rPr>
+          <w:rFonts w:ascii="Philosopher" w:hAnsi="Philosopher"/>
+          <w:sz w:val="24"/>
+          <w:szCs w:val="24"/>
+          <w:lang w:val="ru-RU"/>
+        </w:rPr>
+        <w:t xml:space="preserve">Другими яркими представителями восьмиразовых микроконтроллеров явились изделия компаний </w:t>
+      </w:r>
+      <w:r>
+        <w:rPr>
+          <w:rFonts w:ascii="Philosopher" w:hAnsi="Philosopher"/>
+          <w:sz w:val="24"/>
+          <w:szCs w:val="24"/>
+          <w:lang w:val="pl-PL"/>
+        </w:rPr>
+        <w:t>Motorola</w:t>
+      </w:r>
+      <w:r>
+        <w:rPr>
+          <w:rFonts w:ascii="Philosopher" w:hAnsi="Philosopher"/>
+          <w:sz w:val="24"/>
+          <w:szCs w:val="24"/>
+          <w:lang w:val="ru-RU"/>
+        </w:rPr>
+        <w:t xml:space="preserve"> и </w:t>
+      </w:r>
+      <w:r>
+        <w:rPr>
+          <w:rFonts w:ascii="Philosopher" w:hAnsi="Philosopher"/>
+          <w:sz w:val="24"/>
+          <w:szCs w:val="24"/>
+          <w:lang w:val="pl-PL"/>
+        </w:rPr>
+        <w:t>Zilog</w:t>
+      </w:r>
+      <w:r>
+        <w:rPr>
+          <w:rFonts w:ascii="Philosopher" w:hAnsi="Philosopher"/>
+          <w:sz w:val="24"/>
+          <w:szCs w:val="24"/>
+          <w:lang w:val="ru-RU"/>
+        </w:rPr>
+        <w:t>.</w:t>
+      </w:r>
+    </w:p>
+    <w:p>
+      <w:pPr>
+        <w:rPr>
+          <w:rFonts w:ascii="Philosopher" w:hAnsi="Philosopher"/>
+          <w:sz w:val="24"/>
+          <w:szCs w:val="24"/>
+          <w:lang w:val="ru-RU"/>
+        </w:rPr>
+      </w:pPr>
+      <w:r>
+        <w:rPr>
+          <w:rFonts w:ascii="Philosopher" w:hAnsi="Philosopher"/>
+          <w:sz w:val="24"/>
+          <w:szCs w:val="24"/>
+          <w:lang w:val="ru-RU"/>
+        </w:rPr>
+        <w:tab/>
+      </w:r>
+      <w:r>
+        <w:rPr>
+          <w:rFonts w:ascii="Philosopher" w:hAnsi="Philosopher"/>
+          <w:sz w:val="24"/>
+          <w:szCs w:val="24"/>
+          <w:lang w:val="pl-PL"/>
+        </w:rPr>
+        <w:t>Motorola</w:t>
+      </w:r>
+      <w:r>
+        <w:rPr>
+          <w:rFonts w:ascii="Philosopher" w:hAnsi="Philosopher"/>
+          <w:sz w:val="24"/>
+          <w:szCs w:val="24"/>
+          <w:lang w:val="ru-RU"/>
+        </w:rPr>
+        <w:t xml:space="preserve"> длительное время не предоставляла средств, позволяющих дёшево и быстро начать работать с её контроллерами, что явно не способствовало их популярности у некорпоративных разработчиков. Однако стоит заметить, что за рубежом микроконтроллеры от </w:t>
+      </w:r>
+      <w:r>
+        <w:rPr>
+          <w:rFonts w:ascii="Philosopher" w:hAnsi="Philosopher"/>
+          <w:sz w:val="24"/>
+          <w:szCs w:val="24"/>
+          <w:lang w:val="pl-PL"/>
+        </w:rPr>
+        <w:t>Motorola</w:t>
+      </w:r>
+      <w:r>
+        <w:rPr>
+          <w:rFonts w:ascii="Philosopher" w:hAnsi="Philosopher"/>
+          <w:sz w:val="24"/>
+          <w:szCs w:val="24"/>
+          <w:lang w:val="ru-RU"/>
+        </w:rPr>
+        <w:t xml:space="preserve"> занимают лидирующие положение на рынке. В нашей стране их популярность не очень высока. </w:t>
+      </w:r>
+      <w:r>
+        <w:rPr>
+          <w:rFonts w:ascii="Philosopher" w:hAnsi="Philosopher"/>
+          <w:sz w:val="24"/>
+          <w:szCs w:val="24"/>
+          <w:lang w:val="ru-RU"/>
+        </w:rPr>
+        <w:t>(не дописал)</w:t>
+      </w:r>
+    </w:p>
+    <w:p>
+      <w:pPr>
         <w:rPr>
           <w:rFonts w:ascii="Philosopher" w:hAnsi="Philosopher"/>
           <w:b/>
@@ -2082,8 +2236,7 @@
           <w:szCs w:val="24"/>
           <w:lang w:val="ru-RU"/>
         </w:rPr>
-        <w:t xml:space="preserve">и </w:t>
-      </w:r>
+      </w:pPr>
       <w:r>
         <w:rPr>
           <w:rFonts w:ascii="Philosopher" w:hAnsi="Philosopher"/>
@@ -2093,45 +2246,70 @@
           <w:szCs w:val="24"/>
           <w:lang w:val="pl-PL"/>
         </w:rPr>
-        <w:t>Zilog</w:t>
-      </w:r>
-    </w:p>
-    <w:p>
-      <w:pPr>
-        <w:ind w:firstLine="720"/>
-        <w:rPr>
-          <w:rFonts w:ascii="Philosopher" w:hAnsi="Philosopher"/>
-          <w:sz w:val="24"/>
-          <w:szCs w:val="24"/>
-          <w:lang w:val="ru-RU"/>
-        </w:rPr>
-      </w:pPr>
-      <w:r>
-        <w:rPr>
-          <w:rFonts w:ascii="Philosopher" w:hAnsi="Philosopher"/>
-          <w:sz w:val="24"/>
-          <w:szCs w:val="24"/>
-          <w:lang w:val="ru-RU"/>
-        </w:rPr>
-        <w:t xml:space="preserve">Другими яркими представителями восьмиразовых микроконтроллеров явились изделия компаний </w:t>
-      </w:r>
-      <w:r>
-        <w:rPr>
-          <w:rFonts w:ascii="Philosopher" w:hAnsi="Philosopher"/>
+        <w:t>PIC</w:t>
+      </w:r>
+      <w:r>
+        <w:rPr>
+          <w:rFonts w:ascii="Philosopher" w:hAnsi="Philosopher"/>
+          <w:b/>
+          <w:bCs/>
+          <w:sz w:val="24"/>
+          <w:szCs w:val="24"/>
+          <w:lang w:val="ru-RU"/>
+        </w:rPr>
+        <w:t xml:space="preserve"> </w:t>
+      </w:r>
+      <w:r>
+        <w:rPr>
+          <w:rFonts w:ascii="Philosopher" w:hAnsi="Philosopher"/>
+          <w:b/>
+          <w:bCs/>
+          <w:sz w:val="24"/>
+          <w:szCs w:val="24"/>
+          <w:lang w:val="ru-RU"/>
+        </w:rPr>
+        <w:t xml:space="preserve">от </w:t>
+      </w:r>
+      <w:r>
+        <w:rPr>
+          <w:rFonts w:ascii="Philosopher" w:hAnsi="Philosopher"/>
+          <w:b/>
+          <w:bCs/>
           <w:sz w:val="24"/>
           <w:szCs w:val="24"/>
           <w:lang w:val="pl-PL"/>
         </w:rPr>
-        <w:t>Motorola</w:t>
-      </w:r>
-      <w:r>
-        <w:rPr>
-          <w:rFonts w:ascii="Philosopher" w:hAnsi="Philosopher"/>
-          <w:sz w:val="24"/>
-          <w:szCs w:val="24"/>
-          <w:lang w:val="ru-RU"/>
-        </w:rPr>
-        <w:t xml:space="preserve"> и </w:t>
+        <w:t>Microchip</w:t>
+      </w:r>
+    </w:p>
+    <w:p>
+      <w:pPr>
+        <w:rPr>
+          <w:rFonts w:ascii="Philosopher" w:hAnsi="Philosopher"/>
+          <w:sz w:val="24"/>
+          <w:szCs w:val="24"/>
+          <w:lang w:val="ru-RU"/>
+        </w:rPr>
+      </w:pPr>
+      <w:r>
+        <w:rPr>
+          <w:rFonts w:ascii="Philosopher" w:hAnsi="Philosopher"/>
+          <w:b/>
+          <w:bCs/>
+          <w:sz w:val="24"/>
+          <w:szCs w:val="24"/>
+          <w:lang w:val="ru-RU"/>
+        </w:rPr>
+        <w:tab/>
+      </w:r>
+      <w:r>
+        <w:rPr>
+          <w:rFonts w:ascii="Philosopher" w:hAnsi="Philosopher"/>
+          <w:sz w:val="24"/>
+          <w:szCs w:val="24"/>
+          <w:lang w:val="ru-RU"/>
+        </w:rPr>
+        <w:t xml:space="preserve">Первые значительные перемены произошли с появлением </w:t>
       </w:r>
       <w:r>
         <w:rPr>
@@ -2140,27 +2318,17 @@
           <w:szCs w:val="24"/>
           <w:lang w:val="pl-PL"/>
         </w:rPr>
-        <w:t>Zilog</w:t>
-      </w:r>
-      <w:r>
-        <w:rPr>
-          <w:rFonts w:ascii="Philosopher" w:hAnsi="Philosopher"/>
-          <w:sz w:val="24"/>
-          <w:szCs w:val="24"/>
-          <w:lang w:val="ru-RU"/>
-        </w:rPr>
-        <w:t>.</w:t>
-      </w:r>
-    </w:p>
-    <w:p>
-      <w:pPr>
-        <w:rPr>
-          <w:rFonts w:ascii="Philosopher" w:hAnsi="Philosopher"/>
-          <w:sz w:val="24"/>
-          <w:szCs w:val="24"/>
-          <w:lang w:val="ru-RU"/>
-        </w:rPr>
-      </w:pPr>
+        <w:t>PIC</w:t>
+      </w:r>
+      <w:r>
+        <w:rPr>
+          <w:rFonts w:ascii="Philosopher" w:hAnsi="Philosopher"/>
+          <w:sz w:val="24"/>
+          <w:szCs w:val="24"/>
+          <w:lang w:val="ru-RU"/>
+        </w:rPr>
+        <w:t xml:space="preserve">-контроллеров фирмы </w:t>
+      </w:r>
       <w:r>
         <w:rPr>
           <w:rFonts w:ascii="Philosopher" w:hAnsi="Philosopher"/>
@@ -2168,175 +2336,95 @@
           <w:szCs w:val="24"/>
           <w:lang w:val="pl-PL"/>
         </w:rPr>
+        <w:t>Microchip</w:t>
+      </w:r>
+      <w:r>
+        <w:rPr>
+          <w:rFonts w:ascii="Philosopher" w:hAnsi="Philosopher"/>
+          <w:sz w:val="24"/>
+          <w:szCs w:val="24"/>
+          <w:lang w:val="ru-RU"/>
+        </w:rPr>
+        <w:t>. Эти чипы предлагались по рекордно низким ценам, что позволило им в короткий срок захватить значительную часть рынка контроллеров.</w:t>
+      </w:r>
+      <w:r>
+        <w:rPr>
+          <w:rFonts w:ascii="Philosopher" w:hAnsi="Philosopher"/>
+          <w:sz w:val="24"/>
+          <w:szCs w:val="24"/>
+          <w:lang w:val="ru-RU"/>
+        </w:rPr>
+        <w:t xml:space="preserve"> (не дописал)</w:t>
+      </w:r>
+    </w:p>
+    <w:p>
+      <w:pPr>
+        <w:rPr>
+          <w:rFonts w:ascii="Philosopher" w:hAnsi="Philosopher"/>
+          <w:sz w:val="24"/>
+          <w:szCs w:val="24"/>
+          <w:lang w:val="ru-RU"/>
+        </w:rPr>
+      </w:pPr>
+    </w:p>
+    <w:p>
+      <w:pPr>
+        <w:jc w:val="center"/>
+        <w:rPr>
+          <w:rFonts w:ascii="Philosopher" w:hAnsi="Philosopher"/>
+          <w:b/>
+          <w:bCs/>
+          <w:sz w:val="32"/>
+          <w:szCs w:val="32"/>
+          <w:lang w:val="ru-RU"/>
+        </w:rPr>
+      </w:pPr>
+      <w:r>
+        <w:rPr>
+          <w:rFonts w:ascii="Philosopher" w:hAnsi="Philosopher"/>
+          <w:b/>
+          <w:bCs/>
+          <w:sz w:val="32"/>
+          <w:szCs w:val="32"/>
+          <w:lang w:val="ru-RU"/>
+        </w:rPr>
+        <w:lastRenderedPageBreak/>
+        <w:t>Монитор</w:t>
+      </w:r>
+      <w:r>
+        <w:rPr>
+          <w:rFonts w:ascii="Philosopher" w:hAnsi="Philosopher"/>
+          <w:b/>
+          <w:bCs/>
+          <w:sz w:val="32"/>
+          <w:szCs w:val="32"/>
+          <w:lang w:val="ru-RU"/>
+        </w:rPr>
+        <w:t>ы</w:t>
+      </w:r>
+    </w:p>
+    <w:p>
+      <w:pPr>
+        <w:rPr>
+          <w:rFonts w:ascii="Philosopher" w:hAnsi="Philosopher"/>
+          <w:b/>
+          <w:bCs/>
+          <w:sz w:val="32"/>
+          <w:szCs w:val="32"/>
+          <w:lang w:val="ru-RU"/>
+        </w:rPr>
+      </w:pPr>
+      <w:r>
+        <w:rPr>
+          <w:rFonts w:ascii="Philosopher" w:hAnsi="Philosopher"/>
+          <w:b/>
+          <w:bCs/>
+          <w:sz w:val="32"/>
+          <w:szCs w:val="32"/>
+          <w:lang w:val="ru-RU"/>
+        </w:rPr>
         <w:tab/>
-        <w:t>Motorola</w:t>
-      </w:r>
-      <w:r>
-        <w:rPr>
-          <w:rFonts w:ascii="Philosopher" w:hAnsi="Philosopher"/>
-          <w:sz w:val="24"/>
-          <w:szCs w:val="24"/>
-          <w:lang w:val="ru-RU"/>
-        </w:rPr>
-        <w:t xml:space="preserve"> длительное время не предоставляла средств, позволяющих дёшево и быстро начать работать с её контроллерами, что явно не способствовало их популярности у некорпоративных разработчиков. Однако стоит заметить, что за рубежом микроконтроллеры от </w:t>
-      </w:r>
-      <w:r>
-        <w:rPr>
-          <w:rFonts w:ascii="Philosopher" w:hAnsi="Philosopher"/>
-          <w:sz w:val="24"/>
-          <w:szCs w:val="24"/>
-          <w:lang w:val="pl-PL"/>
-        </w:rPr>
-        <w:t>Motorola</w:t>
-      </w:r>
-      <w:r>
-        <w:rPr>
-          <w:rFonts w:ascii="Philosopher" w:hAnsi="Philosopher"/>
-          <w:sz w:val="24"/>
-          <w:szCs w:val="24"/>
-          <w:lang w:val="ru-RU"/>
-        </w:rPr>
-        <w:t xml:space="preserve"> занимают лидирующие положение на рынке. В нашей стране их популярность не очень высока. </w:t>
-      </w:r>
-      <w:r>
-        <w:rPr>
-          <w:rFonts w:ascii="Philosopher" w:hAnsi="Philosopher"/>
-          <w:sz w:val="24"/>
-          <w:szCs w:val="24"/>
-          <w:lang w:val="ru-RU"/>
-        </w:rPr>
-        <w:t>(не дописал)</w:t>
-      </w:r>
-    </w:p>
-    <w:p>
-      <w:pPr>
-        <w:rPr>
-          <w:rFonts w:ascii="Philosopher" w:hAnsi="Philosopher"/>
-          <w:b/>
-          <w:bCs/>
-          <w:sz w:val="24"/>
-          <w:szCs w:val="24"/>
-          <w:lang w:val="pl-PL"/>
-        </w:rPr>
-      </w:pPr>
-      <w:r>
-        <w:rPr>
-          <w:rFonts w:ascii="Philosopher" w:hAnsi="Philosopher"/>
-          <w:b/>
-          <w:bCs/>
-          <w:sz w:val="24"/>
-          <w:szCs w:val="24"/>
-          <w:lang w:val="pl-PL"/>
-        </w:rPr>
-        <w:t xml:space="preserve">PIC </w:t>
-      </w:r>
-      <w:r>
-        <w:rPr>
-          <w:rFonts w:ascii="Philosopher" w:hAnsi="Philosopher"/>
-          <w:b/>
-          <w:bCs/>
-          <w:sz w:val="24"/>
-          <w:szCs w:val="24"/>
-          <w:lang w:val="ru-RU"/>
-        </w:rPr>
-        <w:t xml:space="preserve">от </w:t>
-      </w:r>
-      <w:r>
-        <w:rPr>
-          <w:rFonts w:ascii="Philosopher" w:hAnsi="Philosopher"/>
-          <w:b/>
-          <w:bCs/>
-          <w:sz w:val="24"/>
-          <w:szCs w:val="24"/>
-          <w:lang w:val="pl-PL"/>
-        </w:rPr>
-        <w:t>Microchip</w:t>
-      </w:r>
-    </w:p>
-    <w:p>
-      <w:pPr>
-        <w:rPr>
-          <w:rFonts w:ascii="Philosopher" w:hAnsi="Philosopher"/>
-          <w:sz w:val="24"/>
-          <w:szCs w:val="24"/>
-          <w:lang w:val="ru-RU"/>
-        </w:rPr>
-      </w:pPr>
-      <w:r>
-        <w:rPr>
-          <w:rFonts w:ascii="Philosopher" w:hAnsi="Philosopher"/>
-          <w:b/>
-          <w:bCs/>
-          <w:sz w:val="24"/>
-          <w:szCs w:val="24"/>
-          <w:lang w:val="ru-RU"/>
-        </w:rPr>
-        <w:tab/>
-      </w:r>
-      <w:r>
-        <w:rPr>
-          <w:rFonts w:ascii="Philosopher" w:hAnsi="Philosopher"/>
-          <w:sz w:val="24"/>
-          <w:szCs w:val="24"/>
-          <w:lang w:val="ru-RU"/>
-        </w:rPr>
-        <w:t xml:space="preserve">Первые значительные перемены произошли с появлением </w:t>
-      </w:r>
-      <w:r>
-        <w:rPr>
-          <w:rFonts w:ascii="Philosopher" w:hAnsi="Philosopher"/>
-          <w:sz w:val="24"/>
-          <w:szCs w:val="24"/>
-          <w:lang w:val="pl-PL"/>
-        </w:rPr>
-        <w:t>PIC</w:t>
-      </w:r>
-      <w:r>
-        <w:rPr>
-          <w:rFonts w:ascii="Philosopher" w:hAnsi="Philosopher"/>
-          <w:sz w:val="24"/>
-          <w:szCs w:val="24"/>
-          <w:lang w:val="ru-RU"/>
-        </w:rPr>
-        <w:t xml:space="preserve">-контроллеров фирмы </w:t>
-      </w:r>
-      <w:r>
-        <w:rPr>
-          <w:rFonts w:ascii="Philosopher" w:hAnsi="Philosopher"/>
-          <w:sz w:val="24"/>
-          <w:szCs w:val="24"/>
-          <w:lang w:val="pl-PL"/>
-        </w:rPr>
-        <w:t>Microchip</w:t>
-      </w:r>
-      <w:r>
-        <w:rPr>
-          <w:rFonts w:ascii="Philosopher" w:hAnsi="Philosopher"/>
-          <w:sz w:val="24"/>
-          <w:szCs w:val="24"/>
-          <w:lang w:val="ru-RU"/>
-        </w:rPr>
-        <w:t>. Эти чипы предлагались по рекордно низким ценам, что позволило им в короткий срок захватить значительную часть рынка контроллеров.</w:t>
-      </w:r>
-      <w:r>
-        <w:rPr>
-          <w:rFonts w:ascii="Philosopher" w:hAnsi="Philosopher"/>
-          <w:sz w:val="24"/>
-          <w:szCs w:val="24"/>
-          <w:lang w:val="ru-RU"/>
-        </w:rPr>
-        <w:t xml:space="preserve"> (не дописал)</w:t>
-      </w:r>
-    </w:p>
-    <w:p>
-      <w:pPr>
-        <w:rPr>
-          <w:rFonts w:ascii="Philosopher" w:hAnsi="Philosopher"/>
-          <w:sz w:val="24"/>
-          <w:szCs w:val="24"/>
-          <w:lang w:val="ru-RU"/>
-        </w:rPr>
-      </w:pPr>
+      </w:r>
     </w:p>
     <w:sectPr>
       <w:pgSz w:w="12240" w:h="15840"/>
@@ -3560,17 +3648,17 @@
     <w:lsdException w:name="Unresolved Mention" w:semiHidden="1" w:unhideWhenUsed="1"/>
     <w:lsdException w:name="Smart Link" w:semiHidden="1" w:unhideWhenUsed="1"/>
   </w:latentStyles>
-  <w:style w:type="paragraph" w:default="1" w:styleId="Normal">
+  <w:style w:type="paragraph" w:default="1" w:styleId="a">
     <w:name w:val="Normal"/>
     <w:qFormat/>
   </w:style>
-  <w:style w:type="character" w:default="1" w:styleId="DefaultParagraphFont">
+  <w:style w:type="character" w:default="1" w:styleId="a0">
     <w:name w:val="Default Paragraph Font"/>
     <w:uiPriority w:val="1"/>
     <w:semiHidden/>
     <w:unhideWhenUsed/>
   </w:style>
-  <w:style w:type="table" w:default="1" w:styleId="TableNormal">
+  <w:style w:type="table" w:default="1" w:styleId="a1">
     <w:name w:val="Normal Table"/>
     <w:uiPriority w:val="99"/>
     <w:semiHidden/>
@@ -3585,15 +3673,15 @@
       </w:tblCellMar>
     </w:tblPr>
   </w:style>
-  <w:style w:type="numbering" w:default="1" w:styleId="NoList">
+  <w:style w:type="numbering" w:default="1" w:styleId="a2">
     <w:name w:val="No List"/>
     <w:uiPriority w:val="99"/>
     <w:semiHidden/>
     <w:unhideWhenUsed/>
   </w:style>
-  <w:style w:type="paragraph" w:styleId="ListParagraph">
+  <w:style w:type="paragraph" w:styleId="a3">
     <w:name w:val="List Paragraph"/>
-    <w:basedOn w:val="Normal"/>
+    <w:basedOn w:val="a"/>
     <w:uiPriority w:val="34"/>
     <w:qFormat/>
     <w:rsid w:val="00AF5090"/>
@@ -3602,11 +3690,11 @@
       <w:contextualSpacing/>
     </w:pPr>
   </w:style>
-  <w:style w:type="paragraph" w:styleId="Title">
+  <w:style w:type="paragraph" w:styleId="a4">
     <w:name w:val="Title"/>
-    <w:basedOn w:val="Normal"/>
-    <w:next w:val="Normal"/>
-    <w:link w:val="TitleChar"/>
+    <w:basedOn w:val="a"/>
+    <w:next w:val="a"/>
+    <w:link w:val="a5"/>
     <w:uiPriority w:val="10"/>
     <w:qFormat/>
     <w:rsid w:val="00AF5090"/>
@@ -3622,10 +3710,10 @@
       <w:szCs w:val="56"/>
     </w:rPr>
   </w:style>
-  <w:style w:type="character" w:customStyle="1" w:styleId="TitleChar">
-    <w:name w:val="Title Char"/>
-    <w:basedOn w:val="DefaultParagraphFont"/>
-    <w:link w:val="Title"/>
+  <w:style w:type="character" w:customStyle="1" w:styleId="a5">
+    <w:name w:val="Заголовок Знак"/>
+    <w:basedOn w:val="a0"/>
+    <w:link w:val="a4"/>
     <w:uiPriority w:val="10"/>
     <w:rsid w:val="00AF5090"/>
     <w:rPr>

</xml_diff>